<commit_message>
fazer intro + sprints  ▬  terminar stakeholders + backlogs
Introdução
• contextualizar as partes do projeto em que se irá utilizar uma metodologia ágil como o scrum
• identificar a forma como irão decorrer as reuniões diárias de Scrum

Stakeholders
• topicos feitos
• escrita

Product Backlog
• por fazer

Sprints
• Ajuda
</commit_message>
<xml_diff>
--- a/ProjetoMDS/Projeto/Fase II/IPL_PSI_MDS_Relatório de Scrum.docx
+++ b/ProjetoMDS/Projeto/Fase II/IPL_PSI_MDS_Relatório de Scrum.docx
@@ -34,7 +34,7 @@
                     <pic:cNvPicPr/>
                   </pic:nvPicPr>
                   <pic:blipFill>
-                    <a:blip r:embed="rId6">
+                    <a:blip r:embed="rId7">
                       <a:lum/>
                       <a:alphaModFix/>
                     </a:blip>
@@ -225,15 +225,31 @@
       <w:pPr>
         <w:pStyle w:val="Standard"/>
       </w:pPr>
-      <w:r>
-        <w:t>Nome da Unidade Curricular</w:t>
-      </w:r>
-    </w:p>
-    <w:p>
-      <w:pPr>
-        <w:pStyle w:val="Standard"/>
-      </w:pPr>
-      <w:r>
+    </w:p>
+    <w:p>
+      <w:pPr>
+        <w:pStyle w:val="Standard"/>
+      </w:pPr>
+    </w:p>
+    <w:p>
+      <w:pPr>
+        <w:pStyle w:val="Standard"/>
+      </w:pPr>
+      <w:r>
+        <w:t xml:space="preserve">Metodologias de Desenvolvimento de Software </w:t>
+      </w:r>
+    </w:p>
+    <w:p>
+      <w:pPr>
+        <w:pStyle w:val="Standard"/>
+        <w:rPr>
+          <w:color w:val="FF0000"/>
+        </w:rPr>
+      </w:pPr>
+      <w:r>
+        <w:rPr>
+          <w:color w:val="FF0000"/>
+        </w:rPr>
         <w:t>Identificação do Projeto,</w:t>
       </w:r>
     </w:p>
@@ -242,18 +258,16 @@
         <w:pStyle w:val="Standard"/>
       </w:pPr>
       <w:r>
-        <w:t>Elementos do grupo (nome e número)</w:t>
-      </w:r>
-    </w:p>
-    <w:p>
-      <w:pPr>
-        <w:pStyle w:val="Standard"/>
-      </w:pPr>
-    </w:p>
-    <w:p>
-      <w:pPr>
-        <w:pStyle w:val="Standard"/>
-      </w:pPr>
+        <w:t>Daniel Pereira, nº 2180606</w:t>
+      </w:r>
+    </w:p>
+    <w:p>
+      <w:pPr>
+        <w:pStyle w:val="Standard"/>
+      </w:pPr>
+      <w:r>
+        <w:t>Diogo Canário, nº 2170700</w:t>
+      </w:r>
     </w:p>
     <w:p>
       <w:pPr>
@@ -301,48 +315,100 @@
           <w:szCs w:val="28"/>
         </w:rPr>
       </w:pPr>
-    </w:p>
-    <w:p>
-      <w:pPr>
-        <w:pStyle w:val="Standard"/>
+      <w:r>
         <w:rPr>
           <w:b/>
           <w:bCs/>
           <w:sz w:val="28"/>
           <w:szCs w:val="28"/>
         </w:rPr>
-      </w:pPr>
-      <w:r>
+        <w:lastRenderedPageBreak/>
+        <w:t>Índice</w:t>
+      </w:r>
+    </w:p>
+    <w:p>
+      <w:pPr>
+        <w:pStyle w:val="Standard"/>
+      </w:pPr>
+    </w:p>
+    <w:p>
+      <w:pPr>
+        <w:pStyle w:val="Standard"/>
         <w:rPr>
           <w:b/>
           <w:bCs/>
-          <w:sz w:val="28"/>
-          <w:szCs w:val="28"/>
-        </w:rPr>
-        <w:lastRenderedPageBreak/>
-        <w:t>Índice</w:t>
-      </w:r>
-    </w:p>
-    <w:p>
-      <w:pPr>
-        <w:pStyle w:val="Standard"/>
-      </w:pPr>
-    </w:p>
-    <w:p>
-      <w:pPr>
-        <w:pStyle w:val="Standard"/>
+        </w:rPr>
+      </w:pPr>
+      <w:r>
         <w:rPr>
           <w:b/>
           <w:bCs/>
         </w:rPr>
+        <w:t>- Introdução</w:t>
+      </w:r>
+    </w:p>
+    <w:p>
+      <w:pPr>
+        <w:pStyle w:val="Standard"/>
+      </w:pPr>
+      <w:proofErr w:type="gramStart"/>
+      <w:r>
+        <w:t>[Devem</w:t>
+      </w:r>
+      <w:proofErr w:type="gramEnd"/>
+      <w:r>
+        <w:t xml:space="preserve"> contextualizar as partes do projeto em que se irá utilizar uma metodologia ágil como o </w:t>
+      </w:r>
+      <w:proofErr w:type="spellStart"/>
+      <w:r>
+        <w:rPr>
+          <w:i/>
+          <w:iCs/>
+        </w:rPr>
+        <w:t>scrum</w:t>
+      </w:r>
+      <w:proofErr w:type="spellEnd"/>
+      <w:r>
+        <w:t xml:space="preserve">. Este relatório diz unicamente respeito a essas partes. Devem ainda identificar a forma como irão decorrer as reuniões diárias de </w:t>
+      </w:r>
+      <w:proofErr w:type="spellStart"/>
+      <w:r>
+        <w:rPr>
+          <w:i/>
+          <w:iCs/>
+        </w:rPr>
+        <w:t>Scrum</w:t>
+      </w:r>
+      <w:proofErr w:type="spellEnd"/>
+      <w:r>
+        <w:t>]</w:t>
+      </w:r>
+    </w:p>
+    <w:p>
+      <w:pPr>
+        <w:pStyle w:val="Standard"/>
+      </w:pPr>
+    </w:p>
+    <w:p>
+      <w:pPr>
+        <w:pStyle w:val="Standard"/>
       </w:pPr>
       <w:r>
         <w:rPr>
           <w:b/>
           <w:bCs/>
         </w:rPr>
-        <w:t>- Introdução</w:t>
-      </w:r>
+        <w:t xml:space="preserve">- </w:t>
+      </w:r>
+      <w:proofErr w:type="spellStart"/>
+      <w:r>
+        <w:rPr>
+          <w:b/>
+          <w:bCs/>
+        </w:rPr>
+        <w:t>Stakeholders</w:t>
+      </w:r>
+      <w:proofErr w:type="spellEnd"/>
     </w:p>
     <w:p>
       <w:pPr>
@@ -354,22 +420,43 @@
       </w:r>
       <w:proofErr w:type="gramEnd"/>
       <w:r>
-        <w:t xml:space="preserve"> contextualizar as partes do projeto em que se irá utilizar uma </w:t>
-      </w:r>
-      <w:r>
-        <w:t xml:space="preserve">metodologia ágil como o </w:t>
-      </w:r>
-      <w:proofErr w:type="spellStart"/>
-      <w:r>
-        <w:rPr>
-          <w:i/>
-          <w:iCs/>
-        </w:rPr>
-        <w:t>scrum</w:t>
-      </w:r>
-      <w:proofErr w:type="spellEnd"/>
-      <w:r>
-        <w:t xml:space="preserve">. Este relatório diz unicamente respeito a essas partes. Devem ainda identificar a forma como irão decorrer as reuniões diárias de </w:t>
+        <w:t xml:space="preserve"> identificar quem são os diferentes </w:t>
+      </w:r>
+      <w:proofErr w:type="spellStart"/>
+      <w:r>
+        <w:t>stakeholders</w:t>
+      </w:r>
+      <w:proofErr w:type="spellEnd"/>
+      <w:r>
+        <w:t xml:space="preserve"> intervenientes no projeto: </w:t>
+      </w:r>
+      <w:proofErr w:type="spellStart"/>
+      <w:r>
+        <w:rPr>
+          <w:i/>
+          <w:iCs/>
+        </w:rPr>
+        <w:t>Product</w:t>
+      </w:r>
+      <w:proofErr w:type="spellEnd"/>
+      <w:r>
+        <w:rPr>
+          <w:i/>
+          <w:iCs/>
+        </w:rPr>
+        <w:t xml:space="preserve"> </w:t>
+      </w:r>
+      <w:proofErr w:type="spellStart"/>
+      <w:r>
+        <w:rPr>
+          <w:i/>
+          <w:iCs/>
+        </w:rPr>
+        <w:t>Owner</w:t>
+      </w:r>
+      <w:proofErr w:type="spellEnd"/>
+      <w:r>
+        <w:t xml:space="preserve">, </w:t>
       </w:r>
       <w:proofErr w:type="spellStart"/>
       <w:r>
@@ -378,582 +465,816 @@
           <w:iCs/>
         </w:rPr>
         <w:t>Scrum</w:t>
+      </w:r>
+      <w:proofErr w:type="spellEnd"/>
+      <w:r>
+        <w:rPr>
+          <w:i/>
+          <w:iCs/>
+        </w:rPr>
+        <w:t xml:space="preserve"> Master</w:t>
+      </w:r>
+      <w:r>
+        <w:t>, Equipa de Desenvolvimento, Cliente(s), etc. Devem ainda identificar no âmbito deste projeto, as suas funções]</w:t>
+      </w:r>
+    </w:p>
+    <w:p>
+      <w:pPr>
+        <w:pStyle w:val="Standard"/>
+      </w:pPr>
+    </w:p>
+    <w:p>
+      <w:pPr>
+        <w:pStyle w:val="Standard"/>
+      </w:pPr>
+      <w:proofErr w:type="spellStart"/>
+      <w:r>
+        <w:t>Product</w:t>
+      </w:r>
+      <w:proofErr w:type="spellEnd"/>
+      <w:r>
+        <w:t xml:space="preserve"> </w:t>
+      </w:r>
+      <w:proofErr w:type="spellStart"/>
+      <w:r>
+        <w:t>owner</w:t>
+      </w:r>
+      <w:proofErr w:type="spellEnd"/>
+      <w:r>
+        <w:t>: Romeu Paz</w:t>
+      </w:r>
+    </w:p>
+    <w:p>
+      <w:pPr>
+        <w:pStyle w:val="Standard"/>
+      </w:pPr>
+      <w:proofErr w:type="spellStart"/>
+      <w:r>
+        <w:t>Scrum</w:t>
+      </w:r>
+      <w:proofErr w:type="spellEnd"/>
+      <w:r>
+        <w:t xml:space="preserve"> Master: </w:t>
+      </w:r>
+      <w:r>
+        <w:t>D</w:t>
+      </w:r>
+      <w:r>
+        <w:t>aniel Pereira</w:t>
+      </w:r>
+    </w:p>
+    <w:p>
+      <w:pPr>
+        <w:pStyle w:val="Standard"/>
+      </w:pPr>
+      <w:r>
+        <w:t>Equipa de desenvolvimento</w:t>
+      </w:r>
+      <w:r>
+        <w:t xml:space="preserve">: </w:t>
+      </w:r>
+      <w:r>
+        <w:t>D</w:t>
+      </w:r>
+      <w:r>
+        <w:t xml:space="preserve">aniel Pereira </w:t>
+      </w:r>
+      <w:r>
+        <w:t xml:space="preserve">e </w:t>
+      </w:r>
+      <w:r>
+        <w:t>Diogo</w:t>
+      </w:r>
+    </w:p>
+    <w:p>
+      <w:pPr>
+        <w:pStyle w:val="Standard"/>
+      </w:pPr>
+      <w:proofErr w:type="spellStart"/>
+      <w:r>
+        <w:t>Stakeholders</w:t>
+      </w:r>
+      <w:proofErr w:type="spellEnd"/>
+      <w:r>
+        <w:t>: Daniel</w:t>
+      </w:r>
+      <w:r>
+        <w:t xml:space="preserve"> Pereira</w:t>
+      </w:r>
+      <w:r>
+        <w:t>, Diogo</w:t>
+      </w:r>
+      <w:r>
+        <w:t xml:space="preserve"> Canario</w:t>
+      </w:r>
+      <w:r>
+        <w:t xml:space="preserve">, </w:t>
+      </w:r>
+      <w:r>
+        <w:t xml:space="preserve">Ricardo Malheiro, </w:t>
+      </w:r>
+      <w:r>
+        <w:t>Romeu Paz</w:t>
+      </w:r>
+      <w:r>
+        <w:t>.</w:t>
+      </w:r>
+    </w:p>
+    <w:p>
+      <w:pPr>
+        <w:pStyle w:val="Standard"/>
+      </w:pPr>
+    </w:p>
+    <w:p>
+      <w:pPr>
+        <w:pStyle w:val="Standard"/>
+      </w:pPr>
+    </w:p>
+    <w:p>
+      <w:pPr>
+        <w:pStyle w:val="Standard"/>
+      </w:pPr>
+    </w:p>
+    <w:p>
+      <w:pPr>
+        <w:pStyle w:val="Standard"/>
+        <w:rPr>
+          <w:b/>
+          <w:bCs/>
+          <w:lang w:val="en-US"/>
+        </w:rPr>
+      </w:pPr>
+      <w:r>
+        <w:rPr>
+          <w:b/>
+          <w:bCs/>
+          <w:lang w:val="en-US"/>
+        </w:rPr>
+        <w:t>- Product Backlog</w:t>
+      </w:r>
+    </w:p>
+    <w:p>
+      <w:pPr>
+        <w:pStyle w:val="Standard"/>
+      </w:pPr>
+      <w:proofErr w:type="gramStart"/>
+      <w:r>
+        <w:t>[Nesta</w:t>
+      </w:r>
+      <w:proofErr w:type="gramEnd"/>
+      <w:r>
+        <w:t xml:space="preserve"> secção deve ser identificado o </w:t>
+      </w:r>
+      <w:proofErr w:type="spellStart"/>
+      <w:r>
+        <w:rPr>
+          <w:i/>
+          <w:iCs/>
+        </w:rPr>
+        <w:t>Product</w:t>
+      </w:r>
+      <w:proofErr w:type="spellEnd"/>
+      <w:r>
+        <w:rPr>
+          <w:i/>
+          <w:iCs/>
+        </w:rPr>
+        <w:t xml:space="preserve"> </w:t>
+      </w:r>
+      <w:proofErr w:type="spellStart"/>
+      <w:r>
+        <w:rPr>
+          <w:i/>
+          <w:iCs/>
+        </w:rPr>
+        <w:t>Backlog</w:t>
+      </w:r>
+      <w:proofErr w:type="spellEnd"/>
+      <w:r>
+        <w:t xml:space="preserve"> do projeto. Cada item do </w:t>
+      </w:r>
+      <w:proofErr w:type="spellStart"/>
+      <w:r>
+        <w:rPr>
+          <w:i/>
+          <w:iCs/>
+        </w:rPr>
+        <w:t>Product</w:t>
+      </w:r>
+      <w:proofErr w:type="spellEnd"/>
+      <w:r>
+        <w:rPr>
+          <w:i/>
+          <w:iCs/>
+        </w:rPr>
+        <w:t xml:space="preserve"> </w:t>
+      </w:r>
+      <w:proofErr w:type="spellStart"/>
+      <w:r>
+        <w:rPr>
+          <w:i/>
+          <w:iCs/>
+        </w:rPr>
+        <w:t>Backlog</w:t>
+      </w:r>
+      <w:proofErr w:type="spellEnd"/>
+      <w:r>
+        <w:t xml:space="preserve"> deve corresponder a uma </w:t>
+      </w:r>
+      <w:proofErr w:type="spellStart"/>
+      <w:r>
+        <w:rPr>
+          <w:i/>
+          <w:iCs/>
+        </w:rPr>
+        <w:t>User</w:t>
+      </w:r>
+      <w:proofErr w:type="spellEnd"/>
+      <w:r>
+        <w:rPr>
+          <w:i/>
+          <w:iCs/>
+        </w:rPr>
+        <w:t xml:space="preserve"> </w:t>
+      </w:r>
+      <w:proofErr w:type="spellStart"/>
+      <w:r>
+        <w:rPr>
+          <w:i/>
+          <w:iCs/>
+        </w:rPr>
+        <w:t>Story</w:t>
+      </w:r>
+      <w:proofErr w:type="spellEnd"/>
+      <w:r>
+        <w:t xml:space="preserve"> identificada pelo cliente. Essas </w:t>
+      </w:r>
+      <w:proofErr w:type="spellStart"/>
+      <w:r>
+        <w:rPr>
+          <w:i/>
+          <w:iCs/>
+        </w:rPr>
+        <w:t>User</w:t>
+      </w:r>
+      <w:proofErr w:type="spellEnd"/>
+      <w:r>
+        <w:rPr>
+          <w:i/>
+          <w:iCs/>
+        </w:rPr>
+        <w:t xml:space="preserve"> </w:t>
+      </w:r>
+      <w:proofErr w:type="spellStart"/>
+      <w:r>
+        <w:rPr>
+          <w:i/>
+          <w:iCs/>
+        </w:rPr>
+        <w:t>Stories</w:t>
+      </w:r>
+      <w:proofErr w:type="spellEnd"/>
+      <w:r>
+        <w:t xml:space="preserve"> devem ser estimadas em </w:t>
+      </w:r>
+      <w:proofErr w:type="spellStart"/>
+      <w:r>
+        <w:rPr>
+          <w:i/>
+          <w:iCs/>
+        </w:rPr>
+        <w:t>Story</w:t>
+      </w:r>
+      <w:proofErr w:type="spellEnd"/>
+      <w:r>
+        <w:rPr>
+          <w:i/>
+          <w:iCs/>
+        </w:rPr>
+        <w:t xml:space="preserve"> </w:t>
+      </w:r>
+      <w:proofErr w:type="spellStart"/>
+      <w:r>
+        <w:rPr>
+          <w:i/>
+          <w:iCs/>
+        </w:rPr>
+        <w:t>Points</w:t>
+      </w:r>
+      <w:proofErr w:type="spellEnd"/>
+      <w:r>
+        <w:t xml:space="preserve">. Mais tarde deve ser feita a correspondência de </w:t>
+      </w:r>
+      <w:proofErr w:type="spellStart"/>
+      <w:r>
+        <w:rPr>
+          <w:i/>
+          <w:iCs/>
+        </w:rPr>
+        <w:t>Story</w:t>
+      </w:r>
+      <w:proofErr w:type="spellEnd"/>
+      <w:r>
+        <w:rPr>
+          <w:i/>
+          <w:iCs/>
+        </w:rPr>
+        <w:t xml:space="preserve"> </w:t>
+      </w:r>
+      <w:proofErr w:type="spellStart"/>
+      <w:r>
+        <w:rPr>
+          <w:i/>
+          <w:iCs/>
+        </w:rPr>
+        <w:t>Points</w:t>
+      </w:r>
+      <w:proofErr w:type="spellEnd"/>
+      <w:r>
+        <w:t xml:space="preserve"> para horas. Nesta secção deve existir a descrição</w:t>
       </w:r>
       <w:bookmarkStart w:id="0" w:name="_GoBack"/>
       <w:bookmarkEnd w:id="0"/>
-      <w:proofErr w:type="spellEnd"/>
-      <w:r>
-        <w:t>]</w:t>
-      </w:r>
-    </w:p>
-    <w:p>
-      <w:pPr>
-        <w:pStyle w:val="Standard"/>
-      </w:pPr>
-    </w:p>
-    <w:p>
-      <w:pPr>
-        <w:pStyle w:val="Standard"/>
-      </w:pPr>
-      <w:r>
+      <w:r>
+        <w:t xml:space="preserve"> completa das </w:t>
+      </w:r>
+      <w:proofErr w:type="spellStart"/>
+      <w:r>
+        <w:rPr>
+          <w:i/>
+          <w:iCs/>
+        </w:rPr>
+        <w:t>User</w:t>
+      </w:r>
+      <w:proofErr w:type="spellEnd"/>
+      <w:r>
+        <w:rPr>
+          <w:i/>
+          <w:iCs/>
+        </w:rPr>
+        <w:t xml:space="preserve"> </w:t>
+      </w:r>
+      <w:proofErr w:type="spellStart"/>
+      <w:r>
+        <w:rPr>
+          <w:i/>
+          <w:iCs/>
+        </w:rPr>
+        <w:t>Stories</w:t>
+      </w:r>
+      <w:proofErr w:type="spellEnd"/>
+      <w:r>
+        <w:t xml:space="preserve"> (incluindo testes de aceitação) bem como os </w:t>
+      </w:r>
+      <w:proofErr w:type="spellStart"/>
+      <w:r>
+        <w:rPr>
+          <w:i/>
+          <w:iCs/>
+        </w:rPr>
+        <w:t>User</w:t>
+      </w:r>
+      <w:proofErr w:type="spellEnd"/>
+      <w:r>
+        <w:rPr>
+          <w:i/>
+          <w:iCs/>
+        </w:rPr>
+        <w:t xml:space="preserve"> </w:t>
+      </w:r>
+      <w:proofErr w:type="spellStart"/>
+      <w:r>
+        <w:rPr>
+          <w:i/>
+          <w:iCs/>
+        </w:rPr>
+        <w:t>Points</w:t>
+      </w:r>
+      <w:proofErr w:type="spellEnd"/>
+      <w:r>
+        <w:t xml:space="preserve"> estimados]</w:t>
+      </w:r>
+    </w:p>
+    <w:p>
+      <w:pPr>
+        <w:pStyle w:val="Standard"/>
+      </w:pPr>
+    </w:p>
+    <w:p>
+      <w:pPr>
+        <w:pStyle w:val="Standard"/>
         <w:rPr>
           <w:b/>
           <w:bCs/>
         </w:rPr>
-        <w:t xml:space="preserve">- </w:t>
-      </w:r>
-      <w:proofErr w:type="spellStart"/>
+      </w:pPr>
       <w:r>
         <w:rPr>
           <w:b/>
           <w:bCs/>
         </w:rPr>
+        <w:t>- Sprints</w:t>
+      </w:r>
+    </w:p>
+    <w:p>
+      <w:pPr>
+        <w:pStyle w:val="Standard"/>
+      </w:pPr>
+      <w:proofErr w:type="gramStart"/>
+      <w:r>
+        <w:t>[Devem</w:t>
+      </w:r>
+      <w:proofErr w:type="gramEnd"/>
+      <w:r>
+        <w:t xml:space="preserve"> ser aqui detalhadas as informações dos vários </w:t>
+      </w:r>
+      <w:r>
+        <w:rPr>
+          <w:i/>
+          <w:iCs/>
+        </w:rPr>
+        <w:t>Sprints</w:t>
+      </w:r>
+      <w:r>
+        <w:t xml:space="preserve"> a considerar na implementação do projeto. O projeto tem na fase de implementação da aplicação 2 </w:t>
+      </w:r>
+      <w:r>
+        <w:rPr>
+          <w:i/>
+          <w:iCs/>
+        </w:rPr>
+        <w:t>Sprints</w:t>
+      </w:r>
+      <w:r>
+        <w:t xml:space="preserve"> previstos. A duração será definida em aula pelo docente. Deve ser apresentado um </w:t>
+      </w:r>
+      <w:proofErr w:type="spellStart"/>
+      <w:r>
+        <w:rPr>
+          <w:i/>
+          <w:iCs/>
+        </w:rPr>
+        <w:t>Burndown</w:t>
+      </w:r>
+      <w:proofErr w:type="spellEnd"/>
+      <w:r>
+        <w:rPr>
+          <w:i/>
+          <w:iCs/>
+        </w:rPr>
+        <w:t xml:space="preserve"> </w:t>
+      </w:r>
+      <w:proofErr w:type="spellStart"/>
+      <w:r>
+        <w:rPr>
+          <w:i/>
+          <w:iCs/>
+        </w:rPr>
+        <w:t>Chart</w:t>
+      </w:r>
+      <w:proofErr w:type="spellEnd"/>
+      <w:r>
+        <w:t xml:space="preserve"> para cada </w:t>
+      </w:r>
+      <w:r>
+        <w:rPr>
+          <w:i/>
+          <w:iCs/>
+        </w:rPr>
+        <w:t>Sprint</w:t>
+      </w:r>
+      <w:r>
+        <w:t xml:space="preserve">. Deve ainda ser preenchido um documento de retrospetiva do </w:t>
+      </w:r>
+      <w:r>
+        <w:rPr>
+          <w:i/>
+          <w:iCs/>
+        </w:rPr>
+        <w:t>Sprint</w:t>
+      </w:r>
+      <w:r>
+        <w:t xml:space="preserve"> (ver </w:t>
+      </w:r>
+      <w:proofErr w:type="spellStart"/>
+      <w:r>
+        <w:rPr>
+          <w:i/>
+          <w:iCs/>
+        </w:rPr>
+        <w:t>template</w:t>
+      </w:r>
+      <w:proofErr w:type="spellEnd"/>
+      <w:r>
+        <w:t xml:space="preserve"> em anexo). Apesar de existirem 2 </w:t>
+      </w:r>
+      <w:r>
+        <w:rPr>
+          <w:i/>
+          <w:iCs/>
+        </w:rPr>
+        <w:t>Sprints</w:t>
+      </w:r>
+      <w:r>
+        <w:t xml:space="preserve"> é solicitado apenas um documento deste tipo englobando os 2 </w:t>
+      </w:r>
+      <w:r>
+        <w:rPr>
+          <w:i/>
+          <w:iCs/>
+        </w:rPr>
+        <w:t>Sprints</w:t>
+      </w:r>
+      <w:r>
+        <w:t>]</w:t>
+      </w:r>
+    </w:p>
+    <w:p>
+      <w:pPr>
+        <w:pStyle w:val="Standard"/>
+      </w:pPr>
+    </w:p>
+    <w:p>
+      <w:pPr>
+        <w:pStyle w:val="Standard"/>
+      </w:pPr>
+    </w:p>
+    <w:p>
+      <w:pPr>
+        <w:pStyle w:val="Standard"/>
+      </w:pPr>
+    </w:p>
+    <w:p>
+      <w:pPr>
+        <w:pStyle w:val="Standard"/>
+      </w:pPr>
+    </w:p>
+    <w:p>
+      <w:pPr>
+        <w:pStyle w:val="Standard"/>
+      </w:pPr>
+    </w:p>
+    <w:p>
+      <w:pPr>
+        <w:pStyle w:val="Standard"/>
+      </w:pPr>
+    </w:p>
+    <w:p>
+      <w:pPr>
+        <w:suppressAutoHyphens w:val="0"/>
+      </w:pPr>
+      <w:r>
+        <w:br w:type="page"/>
+      </w:r>
+    </w:p>
+    <w:p>
+      <w:pPr>
+        <w:pStyle w:val="Standard"/>
+      </w:pPr>
+      <w:proofErr w:type="spellStart"/>
+      <w:r>
+        <w:lastRenderedPageBreak/>
+        <w:t>Product</w:t>
+      </w:r>
+      <w:proofErr w:type="spellEnd"/>
+      <w:r>
+        <w:t xml:space="preserve"> </w:t>
+      </w:r>
+      <w:proofErr w:type="spellStart"/>
+      <w:r>
+        <w:t>owner</w:t>
+      </w:r>
+      <w:proofErr w:type="spellEnd"/>
+      <w:r>
+        <w:t>: Romeu Paz</w:t>
+      </w:r>
+    </w:p>
+    <w:p>
+      <w:pPr>
+        <w:pStyle w:val="Standard"/>
+      </w:pPr>
+    </w:p>
+    <w:p>
+      <w:pPr>
+        <w:pStyle w:val="Standard"/>
+        <w:numPr>
+          <w:ilvl w:val="0"/>
+          <w:numId w:val="1"/>
+        </w:numPr>
+      </w:pPr>
+      <w:r>
+        <w:t xml:space="preserve">É a pessoa responsável por garantir o tipo e a qualidade do produto final e a qualidade do trabalho da equipa de desenvolvimento </w:t>
+      </w:r>
+    </w:p>
+    <w:p>
+      <w:pPr>
+        <w:pStyle w:val="Standard"/>
+        <w:numPr>
+          <w:ilvl w:val="0"/>
+          <w:numId w:val="1"/>
+        </w:numPr>
+      </w:pPr>
+      <w:r>
+        <w:t xml:space="preserve">É responsável por gerir o </w:t>
+      </w:r>
+      <w:proofErr w:type="spellStart"/>
+      <w:r>
+        <w:t>Backlog</w:t>
+      </w:r>
+      <w:proofErr w:type="spellEnd"/>
+      <w:r>
+        <w:t xml:space="preserve"> do produto.</w:t>
+      </w:r>
+    </w:p>
+    <w:p>
+      <w:pPr>
+        <w:pStyle w:val="Standard"/>
+      </w:pPr>
+    </w:p>
+    <w:p>
+      <w:pPr>
+        <w:pStyle w:val="Standard"/>
+      </w:pPr>
+    </w:p>
+    <w:p>
+      <w:pPr>
+        <w:pStyle w:val="Standard"/>
+      </w:pPr>
+      <w:proofErr w:type="spellStart"/>
+      <w:r>
+        <w:t>Scrum</w:t>
+      </w:r>
+      <w:proofErr w:type="spellEnd"/>
+      <w:r>
+        <w:t xml:space="preserve"> Master: D</w:t>
+      </w:r>
+      <w:r>
+        <w:t>aniel Pereira</w:t>
+      </w:r>
+    </w:p>
+    <w:p>
+      <w:pPr>
+        <w:pStyle w:val="Standard"/>
+        <w:numPr>
+          <w:ilvl w:val="0"/>
+          <w:numId w:val="2"/>
+        </w:numPr>
+      </w:pPr>
+      <w:r>
+        <w:t>Dar as condições necessárias à equipa de desenvolvimento para cumprir as suas tarefas da forma mais eficaz (incluindo eliminação de qualquer constrangimento, proteção de interferências externas e motivação para cumprir os prazos)</w:t>
+      </w:r>
+    </w:p>
+    <w:p>
+      <w:pPr>
+        <w:pStyle w:val="Standard"/>
+      </w:pPr>
+    </w:p>
+    <w:p>
+      <w:pPr>
+        <w:pStyle w:val="Standard"/>
+      </w:pPr>
+      <w:r>
+        <w:t>Equipa de desenvolvimento</w:t>
+      </w:r>
+      <w:r>
+        <w:t>: D</w:t>
+      </w:r>
+      <w:r>
+        <w:t>aniel</w:t>
+      </w:r>
+      <w:r>
+        <w:t xml:space="preserve"> </w:t>
+      </w:r>
+      <w:r>
+        <w:t xml:space="preserve">e </w:t>
+      </w:r>
+      <w:r>
+        <w:t>Diogo</w:t>
+      </w:r>
+    </w:p>
+    <w:p>
+      <w:pPr>
+        <w:pStyle w:val="Standard"/>
+        <w:numPr>
+          <w:ilvl w:val="0"/>
+          <w:numId w:val="2"/>
+        </w:numPr>
+      </w:pPr>
+      <w:r>
+        <w:t>Equipa de desenvolvimento responsável pela implementação dos vários sprints</w:t>
+      </w:r>
+    </w:p>
+    <w:p>
+      <w:pPr>
+        <w:pStyle w:val="Standard"/>
+      </w:pPr>
+    </w:p>
+    <w:p>
+      <w:pPr>
+        <w:pStyle w:val="Standard"/>
+      </w:pPr>
+      <w:proofErr w:type="spellStart"/>
+      <w:r>
         <w:t>Stakeholders</w:t>
       </w:r>
       <w:proofErr w:type="spellEnd"/>
-    </w:p>
-    <w:p>
-      <w:pPr>
-        <w:pStyle w:val="Standard"/>
-      </w:pPr>
-      <w:proofErr w:type="gramStart"/>
-      <w:r>
-        <w:t>[Devem</w:t>
-      </w:r>
-      <w:proofErr w:type="gramEnd"/>
-      <w:r>
-        <w:t xml:space="preserve"> identificar quem são os diferentes </w:t>
-      </w:r>
-      <w:proofErr w:type="spellStart"/>
-      <w:r>
-        <w:t>stakeholders</w:t>
-      </w:r>
-      <w:proofErr w:type="spellEnd"/>
-      <w:r>
-        <w:t xml:space="preserve"> intervenientes no </w:t>
-      </w:r>
-      <w:r>
-        <w:t xml:space="preserve">projeto: </w:t>
-      </w:r>
-      <w:proofErr w:type="spellStart"/>
-      <w:r>
-        <w:rPr>
-          <w:i/>
-          <w:iCs/>
-        </w:rPr>
+      <w:r>
+        <w:t>: Daniel</w:t>
+      </w:r>
+      <w:r>
+        <w:t xml:space="preserve"> Pereira</w:t>
+      </w:r>
+      <w:r>
+        <w:t>, Diogo</w:t>
+      </w:r>
+      <w:r>
+        <w:t xml:space="preserve"> Canario</w:t>
+      </w:r>
+      <w:r>
+        <w:t xml:space="preserve">, </w:t>
+      </w:r>
+      <w:r>
+        <w:t xml:space="preserve">Ricardo Malheiro, </w:t>
+      </w:r>
+      <w:r>
+        <w:t>Romeu Paz</w:t>
+      </w:r>
+      <w:r>
+        <w:t>.</w:t>
+      </w:r>
+    </w:p>
+    <w:p>
+      <w:pPr>
+        <w:pStyle w:val="Standard"/>
+        <w:numPr>
+          <w:ilvl w:val="0"/>
+          <w:numId w:val="2"/>
+        </w:numPr>
+      </w:pPr>
+      <w:r>
+        <w:t>Os vários intervenientes envolvidos no projeto (todos + outras pessoas ou entidades que de alguma forma se relacionem com o projeto)</w:t>
+      </w:r>
+    </w:p>
+    <w:p>
+      <w:pPr>
+        <w:pStyle w:val="Standard"/>
+      </w:pPr>
+    </w:p>
+    <w:p>
+      <w:pPr>
+        <w:pStyle w:val="Standard"/>
+      </w:pPr>
+    </w:p>
+    <w:p>
+      <w:pPr>
+        <w:pStyle w:val="Standard"/>
+      </w:pPr>
+    </w:p>
+    <w:p>
+      <w:pPr>
+        <w:pStyle w:val="Standard"/>
+      </w:pPr>
+      <w:proofErr w:type="spellStart"/>
+      <w:r>
         <w:t>Product</w:t>
       </w:r>
       <w:proofErr w:type="spellEnd"/>
       <w:r>
-        <w:rPr>
-          <w:i/>
-          <w:iCs/>
-        </w:rPr>
         <w:t xml:space="preserve"> </w:t>
       </w:r>
       <w:proofErr w:type="spellStart"/>
       <w:r>
-        <w:rPr>
-          <w:i/>
-          <w:iCs/>
-        </w:rPr>
+        <w:t>Backlog</w:t>
+      </w:r>
+      <w:proofErr w:type="spellEnd"/>
+    </w:p>
+    <w:p>
+      <w:pPr>
+        <w:pStyle w:val="Standard"/>
+        <w:numPr>
+          <w:ilvl w:val="0"/>
+          <w:numId w:val="3"/>
+        </w:numPr>
+      </w:pPr>
+      <w:r>
+        <w:t xml:space="preserve">Lista, definida pelo </w:t>
+      </w:r>
+      <w:proofErr w:type="spellStart"/>
+      <w:r>
+        <w:t>Product</w:t>
+      </w:r>
+      <w:proofErr w:type="spellEnd"/>
+      <w:r>
+        <w:t xml:space="preserve"> </w:t>
+      </w:r>
+      <w:proofErr w:type="spellStart"/>
+      <w:r>
         <w:t>Owner</w:t>
       </w:r>
       <w:proofErr w:type="spellEnd"/>
       <w:r>
-        <w:t xml:space="preserve">, </w:t>
-      </w:r>
-      <w:proofErr w:type="spellStart"/>
-      <w:r>
-        <w:rPr>
-          <w:i/>
-          <w:iCs/>
-        </w:rPr>
-        <w:t>Scrum</w:t>
-      </w:r>
-      <w:proofErr w:type="spellEnd"/>
-      <w:r>
-        <w:rPr>
-          <w:i/>
-          <w:iCs/>
-        </w:rPr>
-        <w:t xml:space="preserve"> Master</w:t>
-      </w:r>
-      <w:r>
-        <w:t>, Equipa de Desenvolvimento, Cliente(s), etc. Devem ainda identificar no âmbito deste projeto, as suas funções]</w:t>
-      </w:r>
-    </w:p>
-    <w:p>
-      <w:pPr>
-        <w:pStyle w:val="Standard"/>
-      </w:pPr>
-    </w:p>
-    <w:p>
-      <w:pPr>
-        <w:pStyle w:val="Standard"/>
-        <w:rPr>
-          <w:b/>
-          <w:bCs/>
-        </w:rPr>
-      </w:pPr>
-      <w:r>
-        <w:rPr>
-          <w:b/>
-          <w:bCs/>
-        </w:rPr>
-        <w:t xml:space="preserve">- </w:t>
-      </w:r>
-      <w:proofErr w:type="spellStart"/>
-      <w:r>
-        <w:rPr>
-          <w:b/>
-          <w:bCs/>
-        </w:rPr>
-        <w:t>Product</w:t>
-      </w:r>
-      <w:proofErr w:type="spellEnd"/>
-      <w:r>
-        <w:rPr>
-          <w:b/>
-          <w:bCs/>
-        </w:rPr>
-        <w:t xml:space="preserve"> </w:t>
-      </w:r>
-      <w:proofErr w:type="spellStart"/>
-      <w:r>
-        <w:rPr>
-          <w:b/>
-          <w:bCs/>
-        </w:rPr>
-        <w:t>Backlog</w:t>
-      </w:r>
-      <w:proofErr w:type="spellEnd"/>
-    </w:p>
-    <w:p>
-      <w:pPr>
-        <w:pStyle w:val="Standard"/>
-      </w:pPr>
-      <w:proofErr w:type="gramStart"/>
-      <w:r>
-        <w:t>[Nesta</w:t>
-      </w:r>
-      <w:proofErr w:type="gramEnd"/>
-      <w:r>
-        <w:t xml:space="preserve"> secção deve ser identificado o </w:t>
-      </w:r>
-      <w:proofErr w:type="spellStart"/>
-      <w:r>
-        <w:rPr>
-          <w:i/>
-          <w:iCs/>
-        </w:rPr>
-        <w:t>Product</w:t>
-      </w:r>
-      <w:proofErr w:type="spellEnd"/>
-      <w:r>
-        <w:rPr>
-          <w:i/>
-          <w:iCs/>
-        </w:rPr>
-        <w:t xml:space="preserve"> </w:t>
-      </w:r>
-      <w:proofErr w:type="spellStart"/>
-      <w:r>
-        <w:rPr>
-          <w:i/>
-          <w:iCs/>
-        </w:rPr>
-        <w:t>Backlog</w:t>
-      </w:r>
-      <w:proofErr w:type="spellEnd"/>
-      <w:r>
-        <w:t xml:space="preserve"> do projeto. Cada item do </w:t>
-      </w:r>
-      <w:proofErr w:type="spellStart"/>
-      <w:r>
-        <w:rPr>
-          <w:i/>
-          <w:iCs/>
-        </w:rPr>
-        <w:t>Product</w:t>
-      </w:r>
-      <w:proofErr w:type="spellEnd"/>
-      <w:r>
-        <w:rPr>
-          <w:i/>
-          <w:iCs/>
-        </w:rPr>
-        <w:t xml:space="preserve"> </w:t>
-      </w:r>
-      <w:proofErr w:type="spellStart"/>
-      <w:r>
-        <w:rPr>
-          <w:i/>
-          <w:iCs/>
-        </w:rPr>
-        <w:t>Ba</w:t>
-      </w:r>
-      <w:r>
-        <w:rPr>
-          <w:i/>
-          <w:iCs/>
-        </w:rPr>
-        <w:t>cklog</w:t>
-      </w:r>
-      <w:proofErr w:type="spellEnd"/>
-      <w:r>
-        <w:t xml:space="preserve"> deve corresponder a uma </w:t>
-      </w:r>
-      <w:proofErr w:type="spellStart"/>
-      <w:r>
-        <w:rPr>
-          <w:i/>
-          <w:iCs/>
-        </w:rPr>
-        <w:t>User</w:t>
-      </w:r>
-      <w:proofErr w:type="spellEnd"/>
-      <w:r>
-        <w:rPr>
-          <w:i/>
-          <w:iCs/>
-        </w:rPr>
-        <w:t xml:space="preserve"> </w:t>
-      </w:r>
-      <w:proofErr w:type="spellStart"/>
-      <w:r>
-        <w:rPr>
-          <w:i/>
-          <w:iCs/>
-        </w:rPr>
-        <w:t>Story</w:t>
-      </w:r>
-      <w:proofErr w:type="spellEnd"/>
-      <w:r>
-        <w:t xml:space="preserve"> identificada pelo cliente. Essas </w:t>
-      </w:r>
-      <w:proofErr w:type="spellStart"/>
-      <w:r>
-        <w:rPr>
-          <w:i/>
-          <w:iCs/>
-        </w:rPr>
-        <w:t>User</w:t>
-      </w:r>
-      <w:proofErr w:type="spellEnd"/>
-      <w:r>
-        <w:rPr>
-          <w:i/>
-          <w:iCs/>
-        </w:rPr>
-        <w:t xml:space="preserve"> </w:t>
-      </w:r>
-      <w:proofErr w:type="spellStart"/>
-      <w:r>
-        <w:rPr>
-          <w:i/>
-          <w:iCs/>
-        </w:rPr>
-        <w:t>Stories</w:t>
-      </w:r>
-      <w:proofErr w:type="spellEnd"/>
-      <w:r>
-        <w:t xml:space="preserve"> devem ser estimadas em </w:t>
-      </w:r>
-      <w:proofErr w:type="spellStart"/>
-      <w:r>
-        <w:rPr>
-          <w:i/>
-          <w:iCs/>
-        </w:rPr>
-        <w:t>Story</w:t>
-      </w:r>
-      <w:proofErr w:type="spellEnd"/>
-      <w:r>
-        <w:rPr>
-          <w:i/>
-          <w:iCs/>
-        </w:rPr>
-        <w:t xml:space="preserve"> </w:t>
-      </w:r>
-      <w:proofErr w:type="spellStart"/>
-      <w:r>
-        <w:rPr>
-          <w:i/>
-          <w:iCs/>
-        </w:rPr>
-        <w:t>Points</w:t>
-      </w:r>
-      <w:proofErr w:type="spellEnd"/>
-      <w:r>
-        <w:t xml:space="preserve">. Mais tarde deve ser feita a correspondência de </w:t>
-      </w:r>
-      <w:proofErr w:type="spellStart"/>
-      <w:r>
-        <w:rPr>
-          <w:i/>
-          <w:iCs/>
-        </w:rPr>
-        <w:t>Story</w:t>
-      </w:r>
-      <w:proofErr w:type="spellEnd"/>
-      <w:r>
-        <w:rPr>
-          <w:i/>
-          <w:iCs/>
-        </w:rPr>
-        <w:t xml:space="preserve"> </w:t>
-      </w:r>
-      <w:proofErr w:type="spellStart"/>
-      <w:r>
-        <w:rPr>
-          <w:i/>
-          <w:iCs/>
-        </w:rPr>
-        <w:t>Points</w:t>
-      </w:r>
-      <w:proofErr w:type="spellEnd"/>
-      <w:r>
-        <w:t xml:space="preserve"> para horas. Nesta secção deve existir a descrição completa das </w:t>
-      </w:r>
-      <w:proofErr w:type="spellStart"/>
-      <w:r>
-        <w:rPr>
-          <w:i/>
-          <w:iCs/>
-        </w:rPr>
-        <w:t>User</w:t>
-      </w:r>
-      <w:proofErr w:type="spellEnd"/>
-      <w:r>
-        <w:rPr>
-          <w:i/>
-          <w:iCs/>
-        </w:rPr>
-        <w:t xml:space="preserve"> </w:t>
-      </w:r>
-      <w:proofErr w:type="spellStart"/>
-      <w:r>
-        <w:rPr>
-          <w:i/>
-          <w:iCs/>
-        </w:rPr>
-        <w:t>Stor</w:t>
-      </w:r>
-      <w:r>
-        <w:rPr>
-          <w:i/>
-          <w:iCs/>
-        </w:rPr>
-        <w:t>ies</w:t>
-      </w:r>
-      <w:proofErr w:type="spellEnd"/>
-      <w:r>
-        <w:t xml:space="preserve"> (incluindo testes de aceitação) bem como os </w:t>
-      </w:r>
-      <w:proofErr w:type="spellStart"/>
-      <w:r>
-        <w:rPr>
-          <w:i/>
-          <w:iCs/>
-        </w:rPr>
-        <w:t>User</w:t>
-      </w:r>
-      <w:proofErr w:type="spellEnd"/>
-      <w:r>
-        <w:rPr>
-          <w:i/>
-          <w:iCs/>
-        </w:rPr>
-        <w:t xml:space="preserve"> </w:t>
-      </w:r>
-      <w:proofErr w:type="spellStart"/>
-      <w:r>
-        <w:rPr>
-          <w:i/>
-          <w:iCs/>
-        </w:rPr>
-        <w:t>Points</w:t>
-      </w:r>
-      <w:proofErr w:type="spellEnd"/>
-      <w:r>
-        <w:t xml:space="preserve"> estimados]</w:t>
-      </w:r>
-    </w:p>
-    <w:p>
-      <w:pPr>
-        <w:pStyle w:val="Standard"/>
-      </w:pPr>
-    </w:p>
-    <w:p>
-      <w:pPr>
-        <w:pStyle w:val="Standard"/>
-        <w:rPr>
-          <w:b/>
-          <w:bCs/>
-        </w:rPr>
-      </w:pPr>
-      <w:r>
-        <w:rPr>
-          <w:b/>
-          <w:bCs/>
-        </w:rPr>
-        <w:t>- Sprints</w:t>
-      </w:r>
-    </w:p>
-    <w:p>
-      <w:pPr>
-        <w:pStyle w:val="Standard"/>
-      </w:pPr>
-      <w:proofErr w:type="gramStart"/>
-      <w:r>
-        <w:t>[Devem</w:t>
-      </w:r>
-      <w:proofErr w:type="gramEnd"/>
-      <w:r>
-        <w:t xml:space="preserve"> ser aqui detalhadas as informações dos vários </w:t>
-      </w:r>
-      <w:r>
-        <w:rPr>
-          <w:i/>
-          <w:iCs/>
-        </w:rPr>
-        <w:t>Sprints</w:t>
-      </w:r>
-      <w:r>
-        <w:t xml:space="preserve"> a considerar na implementação do projeto. O projeto tem na fase de implementação da aplicação 2 </w:t>
-      </w:r>
-      <w:r>
-        <w:rPr>
-          <w:i/>
-          <w:iCs/>
-        </w:rPr>
-        <w:t>Sprints</w:t>
-      </w:r>
-      <w:r>
-        <w:t xml:space="preserve"> </w:t>
-      </w:r>
-      <w:r>
-        <w:t xml:space="preserve">previstos. A duração será definida em aula pelo docente. Deve ser apresentado um </w:t>
-      </w:r>
-      <w:proofErr w:type="spellStart"/>
-      <w:r>
-        <w:rPr>
-          <w:i/>
-          <w:iCs/>
-        </w:rPr>
-        <w:t>Burndown</w:t>
-      </w:r>
-      <w:proofErr w:type="spellEnd"/>
-      <w:r>
-        <w:rPr>
-          <w:i/>
-          <w:iCs/>
-        </w:rPr>
-        <w:t xml:space="preserve"> </w:t>
-      </w:r>
-      <w:proofErr w:type="spellStart"/>
-      <w:r>
-        <w:rPr>
-          <w:i/>
-          <w:iCs/>
-        </w:rPr>
-        <w:t>Chart</w:t>
-      </w:r>
-      <w:proofErr w:type="spellEnd"/>
-      <w:r>
-        <w:t xml:space="preserve"> para cada </w:t>
-      </w:r>
-      <w:r>
-        <w:rPr>
-          <w:i/>
-          <w:iCs/>
-        </w:rPr>
-        <w:t>Sprint</w:t>
-      </w:r>
-      <w:r>
-        <w:t xml:space="preserve">. Deve ainda ser preenchido um documento de retrospetiva do </w:t>
-      </w:r>
-      <w:r>
-        <w:rPr>
-          <w:i/>
-          <w:iCs/>
-        </w:rPr>
-        <w:t>Sprint</w:t>
-      </w:r>
-      <w:r>
-        <w:t xml:space="preserve"> (ver </w:t>
-      </w:r>
-      <w:proofErr w:type="spellStart"/>
-      <w:r>
-        <w:rPr>
-          <w:i/>
-          <w:iCs/>
-        </w:rPr>
-        <w:t>template</w:t>
-      </w:r>
-      <w:proofErr w:type="spellEnd"/>
-      <w:r>
-        <w:t xml:space="preserve"> em anexo). Apesar de existirem 2 </w:t>
-      </w:r>
-      <w:r>
-        <w:rPr>
-          <w:i/>
-          <w:iCs/>
-        </w:rPr>
-        <w:t>Sprints</w:t>
-      </w:r>
-      <w:r>
-        <w:t xml:space="preserve"> é solicitado apenas um</w:t>
-      </w:r>
-      <w:r>
-        <w:t xml:space="preserve"> documento deste tipo englobando os 2 </w:t>
-      </w:r>
-      <w:r>
-        <w:rPr>
-          <w:i/>
-          <w:iCs/>
-        </w:rPr>
-        <w:t>Sprints</w:t>
-      </w:r>
-      <w:r>
-        <w:t>]</w:t>
-      </w:r>
-    </w:p>
-    <w:p>
-      <w:pPr>
-        <w:pStyle w:val="Standard"/>
-      </w:pPr>
-    </w:p>
-    <w:p>
-      <w:pPr>
-        <w:pStyle w:val="Standard"/>
-      </w:pPr>
-    </w:p>
-    <w:p>
-      <w:pPr>
-        <w:pStyle w:val="Standard"/>
-      </w:pPr>
-    </w:p>
-    <w:p>
-      <w:pPr>
-        <w:pStyle w:val="Standard"/>
-      </w:pPr>
-    </w:p>
-    <w:p>
-      <w:pPr>
-        <w:pStyle w:val="Standard"/>
-      </w:pPr>
-    </w:p>
-    <w:p>
-      <w:pPr>
-        <w:pStyle w:val="Standard"/>
-      </w:pPr>
-    </w:p>
-    <w:p>
-      <w:pPr>
-        <w:pStyle w:val="Standard"/>
-      </w:pPr>
+        <w:t>, contendo todas as funcionalidades desejadas para o produto - A lista deve estar priorizada por ordem de importância - A lista pode não estar completa no início do projeto</w:t>
+      </w:r>
     </w:p>
     <w:sectPr>
       <w:pgSz w:w="11906" w:h="16838"/>
@@ -1003,6 +1324,359 @@
     </w:p>
   </w:footnote>
 </w:footnotes>
+</file>
+
+<file path=word/numbering.xml><?xml version="1.0" encoding="utf-8"?>
+<w:numbering xmlns:wpc="http://schemas.microsoft.com/office/word/2010/wordprocessingCanvas" xmlns:cx="http://schemas.microsoft.com/office/drawing/2014/chartex" xmlns:cx1="http://schemas.microsoft.com/office/drawing/2015/9/8/chartex" xmlns:cx2="http://schemas.microsoft.com/office/drawing/2015/10/21/chartex" xmlns:cx3="http://schemas.microsoft.com/office/drawing/2016/5/9/chartex" xmlns:cx4="http://schemas.microsoft.com/office/drawing/2016/5/10/chartex" xmlns:cx5="http://schemas.microsoft.com/office/drawing/2016/5/11/chartex" xmlns:cx6="http://schemas.microsoft.com/office/drawing/2016/5/12/chartex" xmlns:cx7="http://schemas.microsoft.com/office/drawing/2016/5/13/chartex" xmlns:cx8="http://schemas.microsoft.com/office/drawing/2016/5/14/chartex" xmlns:mc="http://schemas.openxmlformats.org/markup-compatibility/2006" xmlns:aink="http://schemas.microsoft.com/office/drawing/2016/ink" xmlns:am3d="http://schemas.microsoft.com/office/drawing/2017/model3d" xmlns:o="urn:schemas-microsoft-com:office:office" xmlns:r="http://schemas.openxmlformats.org/officeDocument/2006/relationships" xmlns:m="http://schemas.openxmlformats.org/officeDocument/2006/math" xmlns:v="urn:schemas-microsoft-com:vml" xmlns:wp14="http://schemas.microsoft.com/office/word/2010/wordprocessingDrawing" xmlns:wp="http://schemas.openxmlformats.org/drawingml/2006/wordprocessingDrawing" xmlns:w10="urn:schemas-microsoft-com:office:word" xmlns:w="http://schemas.openxmlformats.org/wordprocessingml/2006/main" xmlns:w14="http://schemas.microsoft.com/office/word/2010/wordml" xmlns:w15="http://schemas.microsoft.com/office/word/2012/wordml" xmlns:w16cid="http://schemas.microsoft.com/office/word/2016/wordml/cid" xmlns:w16se="http://schemas.microsoft.com/office/word/2015/wordml/symex" xmlns:wpg="http://schemas.microsoft.com/office/word/2010/wordprocessingGroup" xmlns:wpi="http://schemas.microsoft.com/office/word/2010/wordprocessingInk" xmlns:wne="http://schemas.microsoft.com/office/word/2006/wordml" xmlns:wps="http://schemas.microsoft.com/office/word/2010/wordprocessingShape" mc:Ignorable="w14 w15 w16se w16cid wp14">
+  <w:abstractNum w:abstractNumId="0" w15:restartNumberingAfterBreak="0">
+    <w:nsid w:val="09AC3CD8"/>
+    <w:multiLevelType w:val="hybridMultilevel"/>
+    <w:tmpl w:val="82EE5266"/>
+    <w:lvl w:ilvl="0" w:tplc="04090001">
+      <w:start w:val="1"/>
+      <w:numFmt w:val="bullet"/>
+      <w:lvlText w:val=""/>
+      <w:lvlJc w:val="left"/>
+      <w:pPr>
+        <w:ind w:left="720" w:hanging="360"/>
+      </w:pPr>
+      <w:rPr>
+        <w:rFonts w:ascii="Symbol" w:hAnsi="Symbol" w:hint="default"/>
+      </w:rPr>
+    </w:lvl>
+    <w:lvl w:ilvl="1" w:tplc="04090003" w:tentative="1">
+      <w:start w:val="1"/>
+      <w:numFmt w:val="bullet"/>
+      <w:lvlText w:val="o"/>
+      <w:lvlJc w:val="left"/>
+      <w:pPr>
+        <w:ind w:left="1440" w:hanging="360"/>
+      </w:pPr>
+      <w:rPr>
+        <w:rFonts w:ascii="Courier New" w:hAnsi="Courier New" w:cs="Courier New" w:hint="default"/>
+      </w:rPr>
+    </w:lvl>
+    <w:lvl w:ilvl="2" w:tplc="04090005" w:tentative="1">
+      <w:start w:val="1"/>
+      <w:numFmt w:val="bullet"/>
+      <w:lvlText w:val=""/>
+      <w:lvlJc w:val="left"/>
+      <w:pPr>
+        <w:ind w:left="2160" w:hanging="360"/>
+      </w:pPr>
+      <w:rPr>
+        <w:rFonts w:ascii="Wingdings" w:hAnsi="Wingdings" w:hint="default"/>
+      </w:rPr>
+    </w:lvl>
+    <w:lvl w:ilvl="3" w:tplc="04090001" w:tentative="1">
+      <w:start w:val="1"/>
+      <w:numFmt w:val="bullet"/>
+      <w:lvlText w:val=""/>
+      <w:lvlJc w:val="left"/>
+      <w:pPr>
+        <w:ind w:left="2880" w:hanging="360"/>
+      </w:pPr>
+      <w:rPr>
+        <w:rFonts w:ascii="Symbol" w:hAnsi="Symbol" w:hint="default"/>
+      </w:rPr>
+    </w:lvl>
+    <w:lvl w:ilvl="4" w:tplc="04090003" w:tentative="1">
+      <w:start w:val="1"/>
+      <w:numFmt w:val="bullet"/>
+      <w:lvlText w:val="o"/>
+      <w:lvlJc w:val="left"/>
+      <w:pPr>
+        <w:ind w:left="3600" w:hanging="360"/>
+      </w:pPr>
+      <w:rPr>
+        <w:rFonts w:ascii="Courier New" w:hAnsi="Courier New" w:cs="Courier New" w:hint="default"/>
+      </w:rPr>
+    </w:lvl>
+    <w:lvl w:ilvl="5" w:tplc="04090005" w:tentative="1">
+      <w:start w:val="1"/>
+      <w:numFmt w:val="bullet"/>
+      <w:lvlText w:val=""/>
+      <w:lvlJc w:val="left"/>
+      <w:pPr>
+        <w:ind w:left="4320" w:hanging="360"/>
+      </w:pPr>
+      <w:rPr>
+        <w:rFonts w:ascii="Wingdings" w:hAnsi="Wingdings" w:hint="default"/>
+      </w:rPr>
+    </w:lvl>
+    <w:lvl w:ilvl="6" w:tplc="04090001" w:tentative="1">
+      <w:start w:val="1"/>
+      <w:numFmt w:val="bullet"/>
+      <w:lvlText w:val=""/>
+      <w:lvlJc w:val="left"/>
+      <w:pPr>
+        <w:ind w:left="5040" w:hanging="360"/>
+      </w:pPr>
+      <w:rPr>
+        <w:rFonts w:ascii="Symbol" w:hAnsi="Symbol" w:hint="default"/>
+      </w:rPr>
+    </w:lvl>
+    <w:lvl w:ilvl="7" w:tplc="04090003" w:tentative="1">
+      <w:start w:val="1"/>
+      <w:numFmt w:val="bullet"/>
+      <w:lvlText w:val="o"/>
+      <w:lvlJc w:val="left"/>
+      <w:pPr>
+        <w:ind w:left="5760" w:hanging="360"/>
+      </w:pPr>
+      <w:rPr>
+        <w:rFonts w:ascii="Courier New" w:hAnsi="Courier New" w:cs="Courier New" w:hint="default"/>
+      </w:rPr>
+    </w:lvl>
+    <w:lvl w:ilvl="8" w:tplc="04090005" w:tentative="1">
+      <w:start w:val="1"/>
+      <w:numFmt w:val="bullet"/>
+      <w:lvlText w:val=""/>
+      <w:lvlJc w:val="left"/>
+      <w:pPr>
+        <w:ind w:left="6480" w:hanging="360"/>
+      </w:pPr>
+      <w:rPr>
+        <w:rFonts w:ascii="Wingdings" w:hAnsi="Wingdings" w:hint="default"/>
+      </w:rPr>
+    </w:lvl>
+  </w:abstractNum>
+  <w:abstractNum w:abstractNumId="1" w15:restartNumberingAfterBreak="0">
+    <w:nsid w:val="0EC661B8"/>
+    <w:multiLevelType w:val="hybridMultilevel"/>
+    <w:tmpl w:val="4670A236"/>
+    <w:lvl w:ilvl="0" w:tplc="04090001">
+      <w:start w:val="1"/>
+      <w:numFmt w:val="bullet"/>
+      <w:lvlText w:val=""/>
+      <w:lvlJc w:val="left"/>
+      <w:pPr>
+        <w:ind w:left="720" w:hanging="360"/>
+      </w:pPr>
+      <w:rPr>
+        <w:rFonts w:ascii="Symbol" w:hAnsi="Symbol" w:hint="default"/>
+      </w:rPr>
+    </w:lvl>
+    <w:lvl w:ilvl="1" w:tplc="04090003" w:tentative="1">
+      <w:start w:val="1"/>
+      <w:numFmt w:val="bullet"/>
+      <w:lvlText w:val="o"/>
+      <w:lvlJc w:val="left"/>
+      <w:pPr>
+        <w:ind w:left="1440" w:hanging="360"/>
+      </w:pPr>
+      <w:rPr>
+        <w:rFonts w:ascii="Courier New" w:hAnsi="Courier New" w:cs="Courier New" w:hint="default"/>
+      </w:rPr>
+    </w:lvl>
+    <w:lvl w:ilvl="2" w:tplc="04090005" w:tentative="1">
+      <w:start w:val="1"/>
+      <w:numFmt w:val="bullet"/>
+      <w:lvlText w:val=""/>
+      <w:lvlJc w:val="left"/>
+      <w:pPr>
+        <w:ind w:left="2160" w:hanging="360"/>
+      </w:pPr>
+      <w:rPr>
+        <w:rFonts w:ascii="Wingdings" w:hAnsi="Wingdings" w:hint="default"/>
+      </w:rPr>
+    </w:lvl>
+    <w:lvl w:ilvl="3" w:tplc="04090001" w:tentative="1">
+      <w:start w:val="1"/>
+      <w:numFmt w:val="bullet"/>
+      <w:lvlText w:val=""/>
+      <w:lvlJc w:val="left"/>
+      <w:pPr>
+        <w:ind w:left="2880" w:hanging="360"/>
+      </w:pPr>
+      <w:rPr>
+        <w:rFonts w:ascii="Symbol" w:hAnsi="Symbol" w:hint="default"/>
+      </w:rPr>
+    </w:lvl>
+    <w:lvl w:ilvl="4" w:tplc="04090003" w:tentative="1">
+      <w:start w:val="1"/>
+      <w:numFmt w:val="bullet"/>
+      <w:lvlText w:val="o"/>
+      <w:lvlJc w:val="left"/>
+      <w:pPr>
+        <w:ind w:left="3600" w:hanging="360"/>
+      </w:pPr>
+      <w:rPr>
+        <w:rFonts w:ascii="Courier New" w:hAnsi="Courier New" w:cs="Courier New" w:hint="default"/>
+      </w:rPr>
+    </w:lvl>
+    <w:lvl w:ilvl="5" w:tplc="04090005" w:tentative="1">
+      <w:start w:val="1"/>
+      <w:numFmt w:val="bullet"/>
+      <w:lvlText w:val=""/>
+      <w:lvlJc w:val="left"/>
+      <w:pPr>
+        <w:ind w:left="4320" w:hanging="360"/>
+      </w:pPr>
+      <w:rPr>
+        <w:rFonts w:ascii="Wingdings" w:hAnsi="Wingdings" w:hint="default"/>
+      </w:rPr>
+    </w:lvl>
+    <w:lvl w:ilvl="6" w:tplc="04090001" w:tentative="1">
+      <w:start w:val="1"/>
+      <w:numFmt w:val="bullet"/>
+      <w:lvlText w:val=""/>
+      <w:lvlJc w:val="left"/>
+      <w:pPr>
+        <w:ind w:left="5040" w:hanging="360"/>
+      </w:pPr>
+      <w:rPr>
+        <w:rFonts w:ascii="Symbol" w:hAnsi="Symbol" w:hint="default"/>
+      </w:rPr>
+    </w:lvl>
+    <w:lvl w:ilvl="7" w:tplc="04090003" w:tentative="1">
+      <w:start w:val="1"/>
+      <w:numFmt w:val="bullet"/>
+      <w:lvlText w:val="o"/>
+      <w:lvlJc w:val="left"/>
+      <w:pPr>
+        <w:ind w:left="5760" w:hanging="360"/>
+      </w:pPr>
+      <w:rPr>
+        <w:rFonts w:ascii="Courier New" w:hAnsi="Courier New" w:cs="Courier New" w:hint="default"/>
+      </w:rPr>
+    </w:lvl>
+    <w:lvl w:ilvl="8" w:tplc="04090005" w:tentative="1">
+      <w:start w:val="1"/>
+      <w:numFmt w:val="bullet"/>
+      <w:lvlText w:val=""/>
+      <w:lvlJc w:val="left"/>
+      <w:pPr>
+        <w:ind w:left="6480" w:hanging="360"/>
+      </w:pPr>
+      <w:rPr>
+        <w:rFonts w:ascii="Wingdings" w:hAnsi="Wingdings" w:hint="default"/>
+      </w:rPr>
+    </w:lvl>
+  </w:abstractNum>
+  <w:abstractNum w:abstractNumId="2" w15:restartNumberingAfterBreak="0">
+    <w:nsid w:val="6D592DF6"/>
+    <w:multiLevelType w:val="hybridMultilevel"/>
+    <w:tmpl w:val="E2B6E798"/>
+    <w:lvl w:ilvl="0" w:tplc="08160001">
+      <w:start w:val="1"/>
+      <w:numFmt w:val="bullet"/>
+      <w:lvlText w:val=""/>
+      <w:lvlJc w:val="left"/>
+      <w:pPr>
+        <w:ind w:left="720" w:hanging="360"/>
+      </w:pPr>
+      <w:rPr>
+        <w:rFonts w:ascii="Symbol" w:hAnsi="Symbol" w:hint="default"/>
+      </w:rPr>
+    </w:lvl>
+    <w:lvl w:ilvl="1" w:tplc="04090003" w:tentative="1">
+      <w:start w:val="1"/>
+      <w:numFmt w:val="bullet"/>
+      <w:lvlText w:val="o"/>
+      <w:lvlJc w:val="left"/>
+      <w:pPr>
+        <w:ind w:left="1440" w:hanging="360"/>
+      </w:pPr>
+      <w:rPr>
+        <w:rFonts w:ascii="Courier New" w:hAnsi="Courier New" w:cs="Courier New" w:hint="default"/>
+      </w:rPr>
+    </w:lvl>
+    <w:lvl w:ilvl="2" w:tplc="04090005" w:tentative="1">
+      <w:start w:val="1"/>
+      <w:numFmt w:val="bullet"/>
+      <w:lvlText w:val=""/>
+      <w:lvlJc w:val="left"/>
+      <w:pPr>
+        <w:ind w:left="2160" w:hanging="360"/>
+      </w:pPr>
+      <w:rPr>
+        <w:rFonts w:ascii="Wingdings" w:hAnsi="Wingdings" w:hint="default"/>
+      </w:rPr>
+    </w:lvl>
+    <w:lvl w:ilvl="3" w:tplc="04090001" w:tentative="1">
+      <w:start w:val="1"/>
+      <w:numFmt w:val="bullet"/>
+      <w:lvlText w:val=""/>
+      <w:lvlJc w:val="left"/>
+      <w:pPr>
+        <w:ind w:left="2880" w:hanging="360"/>
+      </w:pPr>
+      <w:rPr>
+        <w:rFonts w:ascii="Symbol" w:hAnsi="Symbol" w:hint="default"/>
+      </w:rPr>
+    </w:lvl>
+    <w:lvl w:ilvl="4" w:tplc="04090003" w:tentative="1">
+      <w:start w:val="1"/>
+      <w:numFmt w:val="bullet"/>
+      <w:lvlText w:val="o"/>
+      <w:lvlJc w:val="left"/>
+      <w:pPr>
+        <w:ind w:left="3600" w:hanging="360"/>
+      </w:pPr>
+      <w:rPr>
+        <w:rFonts w:ascii="Courier New" w:hAnsi="Courier New" w:cs="Courier New" w:hint="default"/>
+      </w:rPr>
+    </w:lvl>
+    <w:lvl w:ilvl="5" w:tplc="04090005" w:tentative="1">
+      <w:start w:val="1"/>
+      <w:numFmt w:val="bullet"/>
+      <w:lvlText w:val=""/>
+      <w:lvlJc w:val="left"/>
+      <w:pPr>
+        <w:ind w:left="4320" w:hanging="360"/>
+      </w:pPr>
+      <w:rPr>
+        <w:rFonts w:ascii="Wingdings" w:hAnsi="Wingdings" w:hint="default"/>
+      </w:rPr>
+    </w:lvl>
+    <w:lvl w:ilvl="6" w:tplc="04090001" w:tentative="1">
+      <w:start w:val="1"/>
+      <w:numFmt w:val="bullet"/>
+      <w:lvlText w:val=""/>
+      <w:lvlJc w:val="left"/>
+      <w:pPr>
+        <w:ind w:left="5040" w:hanging="360"/>
+      </w:pPr>
+      <w:rPr>
+        <w:rFonts w:ascii="Symbol" w:hAnsi="Symbol" w:hint="default"/>
+      </w:rPr>
+    </w:lvl>
+    <w:lvl w:ilvl="7" w:tplc="04090003" w:tentative="1">
+      <w:start w:val="1"/>
+      <w:numFmt w:val="bullet"/>
+      <w:lvlText w:val="o"/>
+      <w:lvlJc w:val="left"/>
+      <w:pPr>
+        <w:ind w:left="5760" w:hanging="360"/>
+      </w:pPr>
+      <w:rPr>
+        <w:rFonts w:ascii="Courier New" w:hAnsi="Courier New" w:cs="Courier New" w:hint="default"/>
+      </w:rPr>
+    </w:lvl>
+    <w:lvl w:ilvl="8" w:tplc="04090005" w:tentative="1">
+      <w:start w:val="1"/>
+      <w:numFmt w:val="bullet"/>
+      <w:lvlText w:val=""/>
+      <w:lvlJc w:val="left"/>
+      <w:pPr>
+        <w:ind w:left="6480" w:hanging="360"/>
+      </w:pPr>
+      <w:rPr>
+        <w:rFonts w:ascii="Wingdings" w:hAnsi="Wingdings" w:hint="default"/>
+      </w:rPr>
+    </w:lvl>
+  </w:abstractNum>
+  <w:num w:numId="1">
+    <w:abstractNumId w:val="1"/>
+  </w:num>
+  <w:num w:numId="2">
+    <w:abstractNumId w:val="0"/>
+  </w:num>
+  <w:num w:numId="3">
+    <w:abstractNumId w:val="2"/>
+  </w:num>
+</w:numbering>
 </file>
 
 <file path=word/styles.xml><?xml version="1.0" encoding="utf-8"?>
@@ -1409,13 +2083,13 @@
       <w:suppressAutoHyphens/>
     </w:pPr>
   </w:style>
-  <w:style w:type="character" w:default="1" w:styleId="DefaultParagraphFont">
+  <w:style w:type="character" w:default="1" w:styleId="Tipodeletrapredefinidodopargrafo">
     <w:name w:val="Default Paragraph Font"/>
     <w:uiPriority w:val="1"/>
     <w:semiHidden/>
     <w:unhideWhenUsed/>
   </w:style>
-  <w:style w:type="table" w:default="1" w:styleId="TableNormal">
+  <w:style w:type="table" w:default="1" w:styleId="Tabelanormal">
     <w:name w:val="Normal Table"/>
     <w:uiPriority w:val="99"/>
     <w:semiHidden/>
@@ -1430,7 +2104,7 @@
       </w:tblCellMar>
     </w:tblPr>
   </w:style>
-  <w:style w:type="numbering" w:default="1" w:styleId="NoList">
+  <w:style w:type="numbering" w:default="1" w:styleId="Semlista">
     <w:name w:val="No List"/>
     <w:uiPriority w:val="99"/>
     <w:semiHidden/>
@@ -1463,11 +2137,11 @@
       <w:spacing w:after="120"/>
     </w:pPr>
   </w:style>
-  <w:style w:type="paragraph" w:styleId="List">
+  <w:style w:type="paragraph" w:styleId="Lista">
     <w:name w:val="List"/>
     <w:basedOn w:val="Textbody"/>
   </w:style>
-  <w:style w:type="paragraph" w:styleId="Caption">
+  <w:style w:type="paragraph" w:styleId="Legenda">
     <w:name w:val="caption"/>
     <w:basedOn w:val="Standard"/>
     <w:pPr>

</xml_diff>